<commit_message>
Model changes state space. made transfer function.
</commit_message>
<xml_diff>
--- a/Meetings/Meeting 09-05-2016.docx
+++ b/Meetings/Meeting 09-05-2016.docx
@@ -299,69 +299,77 @@
         </w:rPr>
         <w:t>Place components (when we get them!)</w:t>
       </w:r>
-    </w:p>
-    <w:p>
-      <w:pPr>
-        <w:rPr>
-          <w:lang w:val="en-US"/>
-        </w:rPr>
-      </w:pPr>
-      <w:r>
-        <w:rPr>
-          <w:lang w:val="en-US"/>
-        </w:rPr>
-        <w:t xml:space="preserve">Write about </w:t>
-      </w:r>
-      <w:proofErr w:type="spellStart"/>
-      <w:r>
-        <w:rPr>
-          <w:lang w:val="en-US"/>
-        </w:rPr>
-        <w:t>mosfets</w:t>
-      </w:r>
-      <w:proofErr w:type="spellEnd"/>
-      <w:r>
-        <w:rPr>
-          <w:lang w:val="en-US"/>
-        </w:rPr>
-        <w:t xml:space="preserve"> and mounting.</w:t>
-      </w:r>
-      <w:r>
-        <w:rPr>
-          <w:lang w:val="en-US"/>
-        </w:rPr>
-        <w:t xml:space="preserve"> -&gt; Morten</w:t>
-      </w:r>
-    </w:p>
-    <w:p>
-      <w:pPr>
-        <w:rPr>
-          <w:lang w:val="en-US"/>
-        </w:rPr>
-      </w:pPr>
-      <w:proofErr w:type="gramStart"/>
-      <w:r>
-        <w:rPr>
-          <w:lang w:val="en-US"/>
-        </w:rPr>
-        <w:t>Drawings ??</w:t>
-      </w:r>
-      <w:proofErr w:type="gramEnd"/>
-    </w:p>
-    <w:p>
-      <w:pPr>
-        <w:rPr>
-          <w:lang w:val="en-US"/>
-        </w:rPr>
-      </w:pPr>
-      <w:r>
-        <w:rPr>
-          <w:lang w:val="en-US"/>
-        </w:rPr>
-        <w:t>Parking test of the motor</w:t>
-      </w:r>
       <w:bookmarkStart w:id="0" w:name="_GoBack"/>
       <w:bookmarkEnd w:id="0"/>
+    </w:p>
+    <w:p>
+      <w:pPr>
+        <w:rPr>
+          <w:lang w:val="en-US"/>
+        </w:rPr>
+      </w:pPr>
+      <w:r>
+        <w:rPr>
+          <w:lang w:val="en-US"/>
+        </w:rPr>
+        <w:t xml:space="preserve">Write about </w:t>
+      </w:r>
+      <w:proofErr w:type="spellStart"/>
+      <w:r>
+        <w:rPr>
+          <w:lang w:val="en-US"/>
+        </w:rPr>
+        <w:t>mosfets</w:t>
+      </w:r>
+      <w:proofErr w:type="spellEnd"/>
+      <w:r>
+        <w:rPr>
+          <w:lang w:val="en-US"/>
+        </w:rPr>
+        <w:t xml:space="preserve"> and mounting.</w:t>
+      </w:r>
+      <w:r>
+        <w:rPr>
+          <w:lang w:val="en-US"/>
+        </w:rPr>
+        <w:t xml:space="preserve"> -&gt; </w:t>
+      </w:r>
+      <w:proofErr w:type="spellStart"/>
+      <w:r>
+        <w:rPr>
+          <w:lang w:val="en-US"/>
+        </w:rPr>
+        <w:t>Erlingur</w:t>
+      </w:r>
+      <w:proofErr w:type="spellEnd"/>
+    </w:p>
+    <w:p>
+      <w:pPr>
+        <w:rPr>
+          <w:lang w:val="en-US"/>
+        </w:rPr>
+      </w:pPr>
+      <w:proofErr w:type="gramStart"/>
+      <w:r>
+        <w:rPr>
+          <w:lang w:val="en-US"/>
+        </w:rPr>
+        <w:t>Drawings ??</w:t>
+      </w:r>
+      <w:proofErr w:type="gramEnd"/>
+    </w:p>
+    <w:p>
+      <w:pPr>
+        <w:rPr>
+          <w:lang w:val="en-US"/>
+        </w:rPr>
+      </w:pPr>
+      <w:r>
+        <w:rPr>
+          <w:lang w:val="en-US"/>
+        </w:rPr>
+        <w:t>Parking test of the motor</w:t>
+      </w:r>
     </w:p>
     <w:p>
       <w:pPr>

</xml_diff>